<commit_message>
IDE Change Work(2) - Rider
</commit_message>
<xml_diff>
--- a/Documents/Study Notes.docx
+++ b/Documents/Study Notes.docx
@@ -8,47 +8,90 @@
           <w:tab w:val="left" w:pos="3029"/>
         </w:tabs>
         <w:rPr>
-          <w:rFonts w:hint="eastAsia"/>
-        </w:rPr>
-      </w:pPr>
-      <w:r>
-        <w:rPr>
-          <w:rFonts w:hint="eastAsia"/>
+          <w:rFonts w:ascii="굴림" w:eastAsia="굴림" w:hAnsi="굴림" w:hint="eastAsia"/>
+        </w:rPr>
+      </w:pPr>
+      <w:r>
+        <w:rPr>
+          <w:rFonts w:ascii="굴림" w:eastAsia="굴림" w:hAnsi="굴림" w:hint="eastAsia"/>
         </w:rPr>
         <w:t>U</w:t>
       </w:r>
       <w:r>
+        <w:rPr>
+          <w:rFonts w:ascii="굴림" w:eastAsia="굴림" w:hAnsi="굴림"/>
+        </w:rPr>
         <w:t>nable to find target UE4Games</w:t>
       </w:r>
     </w:p>
     <w:p>
       <w:pPr>
         <w:rPr>
-          <w:rFonts w:hint="eastAsia"/>
-        </w:rPr>
-      </w:pPr>
-      <w:r>
-        <w:t>Unreal Engine을 github에서 템플릿형태로 사용할 시는</w:t>
-      </w:r>
-      <w:r>
-        <w:rPr>
-          <w:rFonts w:hint="eastAsia"/>
+          <w:rFonts w:ascii="굴림" w:eastAsia="굴림" w:hAnsi="굴림" w:hint="eastAsia"/>
+        </w:rPr>
+      </w:pPr>
+      <w:r>
+        <w:rPr>
+          <w:rFonts w:ascii="굴림" w:eastAsia="굴림" w:hAnsi="굴림"/>
+        </w:rPr>
+        <w:t xml:space="preserve">Unreal Engine을 </w:t>
+      </w:r>
+      <w:proofErr w:type="spellStart"/>
+      <w:r>
+        <w:rPr>
+          <w:rFonts w:ascii="굴림" w:eastAsia="굴림" w:hAnsi="굴림"/>
+        </w:rPr>
+        <w:t>github</w:t>
+      </w:r>
+      <w:proofErr w:type="spellEnd"/>
+      <w:r>
+        <w:rPr>
+          <w:rFonts w:ascii="굴림" w:eastAsia="굴림" w:hAnsi="굴림"/>
+        </w:rPr>
+        <w:t>에서 템플릿형태로 사용할 시는</w:t>
+      </w:r>
+      <w:r>
+        <w:rPr>
+          <w:rFonts w:ascii="굴림" w:eastAsia="굴림" w:hAnsi="굴림" w:hint="eastAsia"/>
         </w:rPr>
         <w:t xml:space="preserve"> 아래와 같이 </w:t>
       </w:r>
       <w:r>
-        <w:t>Generative Visual Stuido Project File</w:t>
-      </w:r>
-      <w:r>
-        <w:rPr>
-          <w:rFonts w:hint="eastAsia"/>
+        <w:rPr>
+          <w:rFonts w:ascii="굴림" w:eastAsia="굴림" w:hAnsi="굴림"/>
+        </w:rPr>
+        <w:t xml:space="preserve">Generative Visual </w:t>
+      </w:r>
+      <w:proofErr w:type="spellStart"/>
+      <w:r>
+        <w:rPr>
+          <w:rFonts w:ascii="굴림" w:eastAsia="굴림" w:hAnsi="굴림"/>
+        </w:rPr>
+        <w:t>Stuido</w:t>
+      </w:r>
+      <w:proofErr w:type="spellEnd"/>
+      <w:r>
+        <w:rPr>
+          <w:rFonts w:ascii="굴림" w:eastAsia="굴림" w:hAnsi="굴림"/>
+        </w:rPr>
+        <w:t xml:space="preserve"> Project File</w:t>
+      </w:r>
+      <w:r>
+        <w:rPr>
+          <w:rFonts w:ascii="굴림" w:eastAsia="굴림" w:hAnsi="굴림" w:hint="eastAsia"/>
         </w:rPr>
         <w:t>을 통해서 프로젝트 파일을 생성한 후 실행해야 오류가 발생하지 않는다.</w:t>
       </w:r>
     </w:p>
     <w:p>
-      <w:r>
-        <w:rPr>
+      <w:pPr>
+        <w:rPr>
+          <w:rFonts w:ascii="굴림" w:eastAsia="굴림" w:hAnsi="굴림"/>
+        </w:rPr>
+      </w:pPr>
+      <w:r>
+        <w:rPr>
+          <w:rFonts w:ascii="굴림" w:eastAsia="굴림" w:hAnsi="굴림"/>
           <w:noProof/>
         </w:rPr>
         <w:drawing>
@@ -100,17 +143,229 @@
         <w:pBdr>
           <w:bottom w:val="single" w:sz="6" w:space="1" w:color="auto"/>
         </w:pBdr>
+        <w:rPr>
+          <w:rFonts w:ascii="굴림" w:eastAsia="굴림" w:hAnsi="굴림"/>
+        </w:rPr>
       </w:pPr>
     </w:p>
-    <w:p/>
     <w:p>
       <w:pPr>
         <w:rPr>
-          <w:rFonts w:hint="eastAsia"/>
-        </w:rPr>
-      </w:pPr>
+          <w:rFonts w:ascii="굴림" w:eastAsia="굴림" w:hAnsi="굴림"/>
+        </w:rPr>
+      </w:pPr>
+    </w:p>
+    <w:p>
+      <w:pPr>
+        <w:rPr>
+          <w:rFonts w:ascii="굴림" w:eastAsia="굴림" w:hAnsi="굴림" w:hint="eastAsia"/>
+        </w:rPr>
+      </w:pPr>
+      <w:hyperlink r:id="rId6" w:history="1">
+        <w:r>
+          <w:rPr>
+            <w:rStyle w:val="a4"/>
+            <w:rFonts w:ascii="굴림" w:eastAsia="굴림" w:hAnsi="굴림"/>
+            <w:color w:val="444444"/>
+            <w:sz w:val="30"/>
+            <w:szCs w:val="30"/>
+            <w:u w:val="none"/>
+          </w:rPr>
+          <w:t>[UE5 Error] Unable to patch action graph - unexpected executable in compile action</w:t>
+        </w:r>
+      </w:hyperlink>
       <w:bookmarkStart w:id="0" w:name="_GoBack"/>
       <w:bookmarkEnd w:id="0"/>
+    </w:p>
+    <w:p>
+      <w:pPr>
+        <w:pStyle w:val="a5"/>
+        <w:shd w:val="clear" w:color="auto" w:fill="FFFFFF"/>
+        <w:rPr>
+          <w:color w:val="000000"/>
+          <w:sz w:val="23"/>
+          <w:szCs w:val="23"/>
+        </w:rPr>
+      </w:pPr>
+      <w:r>
+        <w:rPr>
+          <w:color w:val="000000"/>
+          <w:sz w:val="23"/>
+          <w:szCs w:val="23"/>
+        </w:rPr>
+        <w:t>UE5 Live Coding을 사용하여 빌드할 때 발생하는 에러다.</w:t>
+      </w:r>
+    </w:p>
+    <w:p>
+      <w:pPr>
+        <w:pStyle w:val="a5"/>
+        <w:shd w:val="clear" w:color="auto" w:fill="FFFFFF"/>
+        <w:rPr>
+          <w:color w:val="000000"/>
+          <w:sz w:val="23"/>
+          <w:szCs w:val="23"/>
+        </w:rPr>
+      </w:pPr>
+      <w:r>
+        <w:rPr>
+          <w:color w:val="000000"/>
+          <w:sz w:val="23"/>
+          <w:szCs w:val="23"/>
+        </w:rPr>
+        <w:t>UE editor를 켜놓은 상태에서 Live Coding 빌드하려고 하면 </w:t>
+      </w:r>
+    </w:p>
+    <w:p>
+      <w:pPr>
+        <w:pStyle w:val="a5"/>
+        <w:shd w:val="clear" w:color="auto" w:fill="FFFFFF"/>
+        <w:rPr>
+          <w:rFonts w:hint="eastAsia"/>
+          <w:color w:val="000000"/>
+          <w:sz w:val="23"/>
+          <w:szCs w:val="23"/>
+        </w:rPr>
+      </w:pPr>
+      <w:r>
+        <w:rPr>
+          <w:color w:val="000000"/>
+          <w:sz w:val="23"/>
+          <w:szCs w:val="23"/>
+        </w:rPr>
+        <w:t xml:space="preserve">"Unable to patch action graph - unexpected executable in compile action" 요런 에러가 뜨면서 내가 짜놓은 코드가 </w:t>
+      </w:r>
+      <w:proofErr w:type="spellStart"/>
+      <w:r>
+        <w:rPr>
+          <w:color w:val="000000"/>
+          <w:sz w:val="23"/>
+          <w:szCs w:val="23"/>
+        </w:rPr>
+        <w:t>안돌아감</w:t>
+      </w:r>
+      <w:proofErr w:type="spellEnd"/>
+      <w:r>
+        <w:rPr>
+          <w:color w:val="000000"/>
+          <w:sz w:val="23"/>
+          <w:szCs w:val="23"/>
+        </w:rPr>
+        <w:t xml:space="preserve"> BP Class 만들려 해도 </w:t>
+      </w:r>
+      <w:proofErr w:type="spellStart"/>
+      <w:r>
+        <w:rPr>
+          <w:color w:val="000000"/>
+          <w:sz w:val="23"/>
+          <w:szCs w:val="23"/>
+        </w:rPr>
+        <w:t>상속못받음</w:t>
+      </w:r>
+      <w:proofErr w:type="spellEnd"/>
+      <w:r>
+        <w:rPr>
+          <w:color w:val="000000"/>
+          <w:sz w:val="23"/>
+          <w:szCs w:val="23"/>
+        </w:rPr>
+        <w:t xml:space="preserve"> 등등</w:t>
+      </w:r>
+      <w:proofErr w:type="gramStart"/>
+      <w:r>
+        <w:rPr>
+          <w:color w:val="000000"/>
+          <w:sz w:val="23"/>
+          <w:szCs w:val="23"/>
+        </w:rPr>
+        <w:t>..</w:t>
+      </w:r>
+      <w:proofErr w:type="gramEnd"/>
+    </w:p>
+    <w:p>
+      <w:pPr>
+        <w:pStyle w:val="a5"/>
+        <w:shd w:val="clear" w:color="auto" w:fill="FFFFFF"/>
+        <w:rPr>
+          <w:rFonts w:hint="eastAsia"/>
+          <w:color w:val="000000"/>
+          <w:sz w:val="23"/>
+          <w:szCs w:val="23"/>
+        </w:rPr>
+      </w:pPr>
+      <w:r>
+        <w:rPr>
+          <w:color w:val="000000"/>
+          <w:sz w:val="23"/>
+          <w:szCs w:val="23"/>
+        </w:rPr>
+        <w:t xml:space="preserve">이럴 땐 UE Editor를 닫고 Rider(혹은 VS / </w:t>
+      </w:r>
+      <w:proofErr w:type="spellStart"/>
+      <w:r>
+        <w:rPr>
+          <w:color w:val="000000"/>
+          <w:sz w:val="23"/>
+          <w:szCs w:val="23"/>
+        </w:rPr>
+        <w:t>VSCode</w:t>
+      </w:r>
+      <w:proofErr w:type="spellEnd"/>
+      <w:r>
+        <w:rPr>
+          <w:color w:val="000000"/>
+          <w:sz w:val="23"/>
+          <w:szCs w:val="23"/>
+        </w:rPr>
+        <w:t>)로 Solution Build를 한번 진행한 후에 Live Coding 진행하면 쉽게 해결된다. </w:t>
+      </w:r>
+    </w:p>
+    <w:p>
+      <w:pPr>
+        <w:pStyle w:val="a5"/>
+        <w:shd w:val="clear" w:color="auto" w:fill="FFFFFF"/>
+        <w:rPr>
+          <w:color w:val="000000"/>
+          <w:sz w:val="23"/>
+          <w:szCs w:val="23"/>
+        </w:rPr>
+      </w:pPr>
+      <w:r>
+        <w:rPr>
+          <w:color w:val="000000"/>
+          <w:sz w:val="23"/>
+          <w:szCs w:val="23"/>
+        </w:rPr>
+        <w:t>참고자료</w:t>
+      </w:r>
+    </w:p>
+    <w:p>
+      <w:pPr>
+        <w:pStyle w:val="a5"/>
+        <w:shd w:val="clear" w:color="auto" w:fill="FFFFFF"/>
+        <w:rPr>
+          <w:color w:val="000000"/>
+          <w:sz w:val="23"/>
+          <w:szCs w:val="23"/>
+        </w:rPr>
+      </w:pPr>
+      <w:hyperlink r:id="rId7" w:tgtFrame="_blank" w:history="1">
+        <w:r>
+          <w:rPr>
+            <w:rStyle w:val="a4"/>
+            <w:color w:val="000000"/>
+            <w:sz w:val="23"/>
+            <w:szCs w:val="23"/>
+          </w:rPr>
+          <w:t>https://forums.unrealengine.com/t/unable-to-patch-action-graph-unexpected-executable-in-compile-action/249484/4</w:t>
+        </w:r>
+      </w:hyperlink>
+    </w:p>
+    <w:p>
+      <w:pPr>
+        <w:rPr>
+          <w:rFonts w:hint="eastAsia"/>
+        </w:rPr>
+      </w:pPr>
     </w:p>
     <w:sectPr>
       <w:pgSz w:w="11906" w:h="16838"/>
@@ -865,6 +1120,40 @@
       <w:ind w:leftChars="400" w:left="800"/>
     </w:pPr>
   </w:style>
+  <w:style w:type="character" w:styleId="a4">
+    <w:name w:val="Hyperlink"/>
+    <w:basedOn w:val="a0"/>
+    <w:uiPriority w:val="99"/>
+    <w:semiHidden/>
+    <w:unhideWhenUsed/>
+    <w:rsid w:val="00F975E9"/>
+    <w:rPr>
+      <w:color w:val="0000FF"/>
+      <w:u w:val="single"/>
+    </w:rPr>
+  </w:style>
+  <w:style w:type="paragraph" w:styleId="a5">
+    <w:name w:val="Normal (Web)"/>
+    <w:basedOn w:val="a"/>
+    <w:uiPriority w:val="99"/>
+    <w:semiHidden/>
+    <w:unhideWhenUsed/>
+    <w:rsid w:val="00F975E9"/>
+    <w:pPr>
+      <w:widowControl/>
+      <w:wordWrap/>
+      <w:autoSpaceDE/>
+      <w:autoSpaceDN/>
+      <w:spacing w:before="100" w:beforeAutospacing="1" w:after="100" w:afterAutospacing="1" w:line="240" w:lineRule="auto"/>
+      <w:jc w:val="left"/>
+    </w:pPr>
+    <w:rPr>
+      <w:rFonts w:ascii="굴림" w:eastAsia="굴림" w:hAnsi="굴림" w:cs="굴림"/>
+      <w:kern w:val="0"/>
+      <w:sz w:val="24"/>
+      <w:szCs w:val="24"/>
+    </w:rPr>
+  </w:style>
 </w:styles>
 </file>
 

</xml_diff>